<commit_message>
Anand - removed reference to Test as a Service from the word doc describing TaaS
</commit_message>
<xml_diff>
--- a/doc/TaaS.docx
+++ b/doc/TaaS.docx
@@ -12,9 +12,6 @@
         <w:t>TaaS</w:t>
       </w:r>
       <w:proofErr w:type="spellEnd"/>
-      <w:r>
-        <w:t xml:space="preserve"> – Test as a Service</w:t>
-      </w:r>
     </w:p>
     <w:p>
       <w:pPr>
@@ -290,13 +287,6 @@
         <w:t>TaaS</w:t>
       </w:r>
       <w:proofErr w:type="spellEnd"/>
-      <w:r>
-        <w:rPr>
-          <w:rFonts w:asciiTheme="majorHAnsi" w:hAnsiTheme="majorHAnsi" w:cs="Ayuthaya"/>
-          <w:b/>
-        </w:rPr>
-        <w:t xml:space="preserve"> - Test as a Service</w:t>
-      </w:r>
       <w:r>
         <w:rPr>
           <w:rFonts w:asciiTheme="majorHAnsi" w:hAnsiTheme="majorHAnsi" w:cs="Ayuthaya"/>
@@ -1232,7 +1222,6 @@
     </w:p>
     <w:p/>
     <w:p>
-      <w:bookmarkStart w:id="0" w:name="_GoBack"/>
       <w:r>
         <w:rPr>
           <w:noProof/>
@@ -2606,7 +2595,6 @@
           </mc:Fallback>
         </mc:AlternateContent>
       </w:r>
-      <w:bookmarkEnd w:id="0"/>
     </w:p>
     <w:p/>
     <w:p/>
@@ -2737,6 +2725,8 @@
       <w:r>
         <w:t xml:space="preserve"> Server</w:t>
       </w:r>
+      <w:bookmarkStart w:id="0" w:name="_GoBack"/>
+      <w:bookmarkEnd w:id="0"/>
     </w:p>
     <w:p>
       <w:pPr>
@@ -8640,33 +8630,33 @@
     </dgm:pt>
   </dgm:ptLst>
   <dgm:cxnLst>
-    <dgm:cxn modelId="{D03BEDDA-F23F-7440-8D16-90F6D7A78BE7}" srcId="{3B709B02-BA59-FE4D-B896-A43267893DC2}" destId="{8590F4D5-481C-7745-9100-E154E4E08A5F}" srcOrd="0" destOrd="0" parTransId="{0D8795B9-4362-AF41-96A9-922DD2F5BC7F}" sibTransId="{3F0B7C33-24F3-F94F-8BF0-DD0ECB0F8C64}"/>
-    <dgm:cxn modelId="{BDD23C1E-2DA6-8242-8E3D-844257D7E134}" type="presOf" srcId="{27E0414C-F6F5-4742-A6E6-42940A07D36F}" destId="{97086AEB-0CC1-A848-8B6F-B8A802FD2952}" srcOrd="0" destOrd="1" presId="urn:microsoft.com/office/officeart/2005/8/layout/hList7"/>
+    <dgm:cxn modelId="{73F50494-9910-554B-B05C-291E08D527D1}" type="presOf" srcId="{2C152F8E-C2D8-6749-B37C-3FC2BBF2168B}" destId="{06BD9E27-1B52-E547-A332-BAF54484F6C1}" srcOrd="0" destOrd="1" presId="urn:microsoft.com/office/officeart/2005/8/layout/hList7"/>
+    <dgm:cxn modelId="{9437FC20-45E5-5544-88FE-5E9F0A8FAEC5}" type="presOf" srcId="{3B709B02-BA59-FE4D-B896-A43267893DC2}" destId="{6F3822B9-7E99-DD4E-8356-ADEC614302E8}" srcOrd="0" destOrd="0" presId="urn:microsoft.com/office/officeart/2005/8/layout/hList7"/>
+    <dgm:cxn modelId="{1343764F-E9D9-B447-9823-659E1A3E3DCB}" srcId="{2F43AD36-E1E6-634B-9CF7-474BC99F5D35}" destId="{993CDAAE-C3F1-ED49-A65D-A2A53A5F4AFB}" srcOrd="1" destOrd="0" parTransId="{2D7EBB33-0E03-E54C-91FE-601B7EE05D7E}" sibTransId="{DBCBF031-9ED3-A64E-9F82-95306F6290D7}"/>
     <dgm:cxn modelId="{36DA3F70-DA51-4A43-9911-A5A4158979F4}" type="presOf" srcId="{7A04E20B-9BC1-0348-9FFF-2FA1AC3B5FA0}" destId="{FDD7576B-5959-0F44-A365-6D586F0C722E}" srcOrd="1" destOrd="1" presId="urn:microsoft.com/office/officeart/2005/8/layout/hList7"/>
-    <dgm:cxn modelId="{A05108DC-52A8-9A48-B2C9-E3F1FC044E98}" type="presOf" srcId="{8590F4D5-481C-7745-9100-E154E4E08A5F}" destId="{6F3822B9-7E99-DD4E-8356-ADEC614302E8}" srcOrd="0" destOrd="1" presId="urn:microsoft.com/office/officeart/2005/8/layout/hList7"/>
-    <dgm:cxn modelId="{E7A41608-B586-6341-98B2-3304D736D6ED}" type="presOf" srcId="{2F43AD36-E1E6-634B-9CF7-474BC99F5D35}" destId="{3118BE7D-F6CD-1A43-99F9-7175F244DBB2}" srcOrd="0" destOrd="0" presId="urn:microsoft.com/office/officeart/2005/8/layout/hList7"/>
-    <dgm:cxn modelId="{E871458D-07F9-2946-BEC0-224ECB352D87}" type="presOf" srcId="{7A04E20B-9BC1-0348-9FFF-2FA1AC3B5FA0}" destId="{B2278558-85CB-E74D-B6B4-4F9EBF2842DA}" srcOrd="0" destOrd="1" presId="urn:microsoft.com/office/officeart/2005/8/layout/hList7"/>
-    <dgm:cxn modelId="{79C9DF34-990C-3C43-B123-A3AF04DF30FA}" srcId="{2F43AD36-E1E6-634B-9CF7-474BC99F5D35}" destId="{3B709B02-BA59-FE4D-B896-A43267893DC2}" srcOrd="0" destOrd="0" parTransId="{885D8ECC-BB9C-A044-AE58-4498D60D8047}" sibTransId="{2468DF8E-3E8B-D641-8CE8-ED5C1C434C83}"/>
-    <dgm:cxn modelId="{90D2C8B4-F7D6-B34A-A7F5-11FC3A3E293C}" type="presOf" srcId="{FB77CFA7-16FF-B943-BC8F-B77B621D7295}" destId="{C2F2FF80-5E22-C84D-818F-ABD9725817B2}" srcOrd="0" destOrd="0" presId="urn:microsoft.com/office/officeart/2005/8/layout/hList7"/>
-    <dgm:cxn modelId="{B05D1462-29E0-AF4B-98E5-C24BD04D3577}" type="presOf" srcId="{DBCBF031-9ED3-A64E-9F82-95306F6290D7}" destId="{DA251075-ECC7-4A47-87C5-A2B3B323E631}" srcOrd="0" destOrd="0" presId="urn:microsoft.com/office/officeart/2005/8/layout/hList7"/>
-    <dgm:cxn modelId="{103EFADD-1D85-8848-8780-31B026E4C9F1}" srcId="{2F43AD36-E1E6-634B-9CF7-474BC99F5D35}" destId="{DA154CCC-923F-C940-9AF7-81E92BC8FE3C}" srcOrd="3" destOrd="0" parTransId="{B063B643-1685-1C4D-8314-D7F3220718EC}" sibTransId="{181B7782-D9B0-6E44-894D-0D94FBC50382}"/>
-    <dgm:cxn modelId="{3061E12F-7C28-B24D-8F64-9CDE167E67D9}" srcId="{22ED5C85-A259-DC44-B633-67586EE3A019}" destId="{27E0414C-F6F5-4742-A6E6-42940A07D36F}" srcOrd="0" destOrd="0" parTransId="{9E5C255C-65CE-9A49-A345-B894711931D8}" sibTransId="{CF77DF9E-FFE4-1C4E-AB7C-390EA66837B5}"/>
-    <dgm:cxn modelId="{FD1B013C-94B4-6E47-AEEB-382A1809C2D9}" srcId="{DA154CCC-923F-C940-9AF7-81E92BC8FE3C}" destId="{2C152F8E-C2D8-6749-B37C-3FC2BBF2168B}" srcOrd="0" destOrd="0" parTransId="{E527CDC1-B977-F04C-BFBD-6CB707A21A74}" sibTransId="{8970816B-D1B1-5D4A-A8DC-24C613893AB1}"/>
-    <dgm:cxn modelId="{FD203BB4-DF66-A24F-85F2-8E8A4D979089}" srcId="{2F43AD36-E1E6-634B-9CF7-474BC99F5D35}" destId="{22ED5C85-A259-DC44-B633-67586EE3A019}" srcOrd="2" destOrd="0" parTransId="{4768AC4F-0D48-E94B-BCE8-1A37A1D2C92F}" sibTransId="{FB77CFA7-16FF-B943-BC8F-B77B621D7295}"/>
-    <dgm:cxn modelId="{9437FC20-45E5-5544-88FE-5E9F0A8FAEC5}" type="presOf" srcId="{3B709B02-BA59-FE4D-B896-A43267893DC2}" destId="{6F3822B9-7E99-DD4E-8356-ADEC614302E8}" srcOrd="0" destOrd="0" presId="urn:microsoft.com/office/officeart/2005/8/layout/hList7"/>
-    <dgm:cxn modelId="{517F42C9-DD80-CA4E-88F6-838BF5F9EC51}" type="presOf" srcId="{2468DF8E-3E8B-D641-8CE8-ED5C1C434C83}" destId="{D8E619FD-5D51-764B-A720-CB0A224A488A}" srcOrd="0" destOrd="0" presId="urn:microsoft.com/office/officeart/2005/8/layout/hList7"/>
-    <dgm:cxn modelId="{8AA9EB0B-BA52-4A4D-A7C6-7B5E815A0B6F}" type="presOf" srcId="{993CDAAE-C3F1-ED49-A65D-A2A53A5F4AFB}" destId="{FDD7576B-5959-0F44-A365-6D586F0C722E}" srcOrd="1" destOrd="0" presId="urn:microsoft.com/office/officeart/2005/8/layout/hList7"/>
-    <dgm:cxn modelId="{ABE98178-BB84-234E-8633-E5228544C192}" type="presOf" srcId="{993CDAAE-C3F1-ED49-A65D-A2A53A5F4AFB}" destId="{B2278558-85CB-E74D-B6B4-4F9EBF2842DA}" srcOrd="0" destOrd="0" presId="urn:microsoft.com/office/officeart/2005/8/layout/hList7"/>
-    <dgm:cxn modelId="{AEA3F898-32F2-664D-8220-04BC8843F9F6}" type="presOf" srcId="{3B709B02-BA59-FE4D-B896-A43267893DC2}" destId="{1C1A3C87-ED04-124D-A8D3-3623856A11AD}" srcOrd="1" destOrd="0" presId="urn:microsoft.com/office/officeart/2005/8/layout/hList7"/>
-    <dgm:cxn modelId="{3E85FAC0-76AC-CF44-B101-90CB3505984B}" srcId="{993CDAAE-C3F1-ED49-A65D-A2A53A5F4AFB}" destId="{7A04E20B-9BC1-0348-9FFF-2FA1AC3B5FA0}" srcOrd="0" destOrd="0" parTransId="{D21746DC-9849-9444-B8F4-7199C73029FE}" sibTransId="{462B41FC-73EE-FF45-BD82-1D0C861D23FB}"/>
     <dgm:cxn modelId="{5BA7DD54-2FDA-C443-9059-EC5E83B0C228}" type="presOf" srcId="{2C152F8E-C2D8-6749-B37C-3FC2BBF2168B}" destId="{7F38A5D8-3A76-2D4C-90E5-686CCACECFED}" srcOrd="1" destOrd="1" presId="urn:microsoft.com/office/officeart/2005/8/layout/hList7"/>
     <dgm:cxn modelId="{DE530106-74BF-274E-AD94-E292554AA3A9}" type="presOf" srcId="{27E0414C-F6F5-4742-A6E6-42940A07D36F}" destId="{24936A0E-839B-834B-B4E3-AFDAD6842E43}" srcOrd="1" destOrd="1" presId="urn:microsoft.com/office/officeart/2005/8/layout/hList7"/>
+    <dgm:cxn modelId="{3E85FAC0-76AC-CF44-B101-90CB3505984B}" srcId="{993CDAAE-C3F1-ED49-A65D-A2A53A5F4AFB}" destId="{7A04E20B-9BC1-0348-9FFF-2FA1AC3B5FA0}" srcOrd="0" destOrd="0" parTransId="{D21746DC-9849-9444-B8F4-7199C73029FE}" sibTransId="{462B41FC-73EE-FF45-BD82-1D0C861D23FB}"/>
+    <dgm:cxn modelId="{D9F52B47-2CB1-F543-A6D6-2178B12462FF}" type="presOf" srcId="{DA154CCC-923F-C940-9AF7-81E92BC8FE3C}" destId="{06BD9E27-1B52-E547-A332-BAF54484F6C1}" srcOrd="0" destOrd="0" presId="urn:microsoft.com/office/officeart/2005/8/layout/hList7"/>
+    <dgm:cxn modelId="{79C9DF34-990C-3C43-B123-A3AF04DF30FA}" srcId="{2F43AD36-E1E6-634B-9CF7-474BC99F5D35}" destId="{3B709B02-BA59-FE4D-B896-A43267893DC2}" srcOrd="0" destOrd="0" parTransId="{885D8ECC-BB9C-A044-AE58-4498D60D8047}" sibTransId="{2468DF8E-3E8B-D641-8CE8-ED5C1C434C83}"/>
+    <dgm:cxn modelId="{103EFADD-1D85-8848-8780-31B026E4C9F1}" srcId="{2F43AD36-E1E6-634B-9CF7-474BC99F5D35}" destId="{DA154CCC-923F-C940-9AF7-81E92BC8FE3C}" srcOrd="3" destOrd="0" parTransId="{B063B643-1685-1C4D-8314-D7F3220718EC}" sibTransId="{181B7782-D9B0-6E44-894D-0D94FBC50382}"/>
+    <dgm:cxn modelId="{517F42C9-DD80-CA4E-88F6-838BF5F9EC51}" type="presOf" srcId="{2468DF8E-3E8B-D641-8CE8-ED5C1C434C83}" destId="{D8E619FD-5D51-764B-A720-CB0A224A488A}" srcOrd="0" destOrd="0" presId="urn:microsoft.com/office/officeart/2005/8/layout/hList7"/>
+    <dgm:cxn modelId="{3061E12F-7C28-B24D-8F64-9CDE167E67D9}" srcId="{22ED5C85-A259-DC44-B633-67586EE3A019}" destId="{27E0414C-F6F5-4742-A6E6-42940A07D36F}" srcOrd="0" destOrd="0" parTransId="{9E5C255C-65CE-9A49-A345-B894711931D8}" sibTransId="{CF77DF9E-FFE4-1C4E-AB7C-390EA66837B5}"/>
+    <dgm:cxn modelId="{8AA9EB0B-BA52-4A4D-A7C6-7B5E815A0B6F}" type="presOf" srcId="{993CDAAE-C3F1-ED49-A65D-A2A53A5F4AFB}" destId="{FDD7576B-5959-0F44-A365-6D586F0C722E}" srcOrd="1" destOrd="0" presId="urn:microsoft.com/office/officeart/2005/8/layout/hList7"/>
+    <dgm:cxn modelId="{90D2C8B4-F7D6-B34A-A7F5-11FC3A3E293C}" type="presOf" srcId="{FB77CFA7-16FF-B943-BC8F-B77B621D7295}" destId="{C2F2FF80-5E22-C84D-818F-ABD9725817B2}" srcOrd="0" destOrd="0" presId="urn:microsoft.com/office/officeart/2005/8/layout/hList7"/>
+    <dgm:cxn modelId="{A05108DC-52A8-9A48-B2C9-E3F1FC044E98}" type="presOf" srcId="{8590F4D5-481C-7745-9100-E154E4E08A5F}" destId="{6F3822B9-7E99-DD4E-8356-ADEC614302E8}" srcOrd="0" destOrd="1" presId="urn:microsoft.com/office/officeart/2005/8/layout/hList7"/>
+    <dgm:cxn modelId="{D03BEDDA-F23F-7440-8D16-90F6D7A78BE7}" srcId="{3B709B02-BA59-FE4D-B896-A43267893DC2}" destId="{8590F4D5-481C-7745-9100-E154E4E08A5F}" srcOrd="0" destOrd="0" parTransId="{0D8795B9-4362-AF41-96A9-922DD2F5BC7F}" sibTransId="{3F0B7C33-24F3-F94F-8BF0-DD0ECB0F8C64}"/>
+    <dgm:cxn modelId="{FD1B013C-94B4-6E47-AEEB-382A1809C2D9}" srcId="{DA154CCC-923F-C940-9AF7-81E92BC8FE3C}" destId="{2C152F8E-C2D8-6749-B37C-3FC2BBF2168B}" srcOrd="0" destOrd="0" parTransId="{E527CDC1-B977-F04C-BFBD-6CB707A21A74}" sibTransId="{8970816B-D1B1-5D4A-A8DC-24C613893AB1}"/>
+    <dgm:cxn modelId="{C999E687-44FE-DA4C-9D2F-77EC69885B8C}" type="presOf" srcId="{22ED5C85-A259-DC44-B633-67586EE3A019}" destId="{97086AEB-0CC1-A848-8B6F-B8A802FD2952}" srcOrd="0" destOrd="0" presId="urn:microsoft.com/office/officeart/2005/8/layout/hList7"/>
+    <dgm:cxn modelId="{AEA3F898-32F2-664D-8220-04BC8843F9F6}" type="presOf" srcId="{3B709B02-BA59-FE4D-B896-A43267893DC2}" destId="{1C1A3C87-ED04-124D-A8D3-3623856A11AD}" srcOrd="1" destOrd="0" presId="urn:microsoft.com/office/officeart/2005/8/layout/hList7"/>
+    <dgm:cxn modelId="{E871458D-07F9-2946-BEC0-224ECB352D87}" type="presOf" srcId="{7A04E20B-9BC1-0348-9FFF-2FA1AC3B5FA0}" destId="{B2278558-85CB-E74D-B6B4-4F9EBF2842DA}" srcOrd="0" destOrd="1" presId="urn:microsoft.com/office/officeart/2005/8/layout/hList7"/>
     <dgm:cxn modelId="{20F26CC9-DF73-0F4E-8B20-20A0E19065EE}" type="presOf" srcId="{8590F4D5-481C-7745-9100-E154E4E08A5F}" destId="{1C1A3C87-ED04-124D-A8D3-3623856A11AD}" srcOrd="1" destOrd="1" presId="urn:microsoft.com/office/officeart/2005/8/layout/hList7"/>
+    <dgm:cxn modelId="{B05D1462-29E0-AF4B-98E5-C24BD04D3577}" type="presOf" srcId="{DBCBF031-9ED3-A64E-9F82-95306F6290D7}" destId="{DA251075-ECC7-4A47-87C5-A2B3B323E631}" srcOrd="0" destOrd="0" presId="urn:microsoft.com/office/officeart/2005/8/layout/hList7"/>
     <dgm:cxn modelId="{C40A035C-8CCA-4445-99A3-61EE0374117F}" type="presOf" srcId="{DA154CCC-923F-C940-9AF7-81E92BC8FE3C}" destId="{7F38A5D8-3A76-2D4C-90E5-686CCACECFED}" srcOrd="1" destOrd="0" presId="urn:microsoft.com/office/officeart/2005/8/layout/hList7"/>
-    <dgm:cxn modelId="{D9F52B47-2CB1-F543-A6D6-2178B12462FF}" type="presOf" srcId="{DA154CCC-923F-C940-9AF7-81E92BC8FE3C}" destId="{06BD9E27-1B52-E547-A332-BAF54484F6C1}" srcOrd="0" destOrd="0" presId="urn:microsoft.com/office/officeart/2005/8/layout/hList7"/>
-    <dgm:cxn modelId="{73F50494-9910-554B-B05C-291E08D527D1}" type="presOf" srcId="{2C152F8E-C2D8-6749-B37C-3FC2BBF2168B}" destId="{06BD9E27-1B52-E547-A332-BAF54484F6C1}" srcOrd="0" destOrd="1" presId="urn:microsoft.com/office/officeart/2005/8/layout/hList7"/>
-    <dgm:cxn modelId="{C999E687-44FE-DA4C-9D2F-77EC69885B8C}" type="presOf" srcId="{22ED5C85-A259-DC44-B633-67586EE3A019}" destId="{97086AEB-0CC1-A848-8B6F-B8A802FD2952}" srcOrd="0" destOrd="0" presId="urn:microsoft.com/office/officeart/2005/8/layout/hList7"/>
-    <dgm:cxn modelId="{1343764F-E9D9-B447-9823-659E1A3E3DCB}" srcId="{2F43AD36-E1E6-634B-9CF7-474BC99F5D35}" destId="{993CDAAE-C3F1-ED49-A65D-A2A53A5F4AFB}" srcOrd="1" destOrd="0" parTransId="{2D7EBB33-0E03-E54C-91FE-601B7EE05D7E}" sibTransId="{DBCBF031-9ED3-A64E-9F82-95306F6290D7}"/>
+    <dgm:cxn modelId="{FD203BB4-DF66-A24F-85F2-8E8A4D979089}" srcId="{2F43AD36-E1E6-634B-9CF7-474BC99F5D35}" destId="{22ED5C85-A259-DC44-B633-67586EE3A019}" srcOrd="2" destOrd="0" parTransId="{4768AC4F-0D48-E94B-BCE8-1A37A1D2C92F}" sibTransId="{FB77CFA7-16FF-B943-BC8F-B77B621D7295}"/>
+    <dgm:cxn modelId="{E7A41608-B586-6341-98B2-3304D736D6ED}" type="presOf" srcId="{2F43AD36-E1E6-634B-9CF7-474BC99F5D35}" destId="{3118BE7D-F6CD-1A43-99F9-7175F244DBB2}" srcOrd="0" destOrd="0" presId="urn:microsoft.com/office/officeart/2005/8/layout/hList7"/>
+    <dgm:cxn modelId="{BDD23C1E-2DA6-8242-8E3D-844257D7E134}" type="presOf" srcId="{27E0414C-F6F5-4742-A6E6-42940A07D36F}" destId="{97086AEB-0CC1-A848-8B6F-B8A802FD2952}" srcOrd="0" destOrd="1" presId="urn:microsoft.com/office/officeart/2005/8/layout/hList7"/>
+    <dgm:cxn modelId="{ABE98178-BB84-234E-8633-E5228544C192}" type="presOf" srcId="{993CDAAE-C3F1-ED49-A65D-A2A53A5F4AFB}" destId="{B2278558-85CB-E74D-B6B4-4F9EBF2842DA}" srcOrd="0" destOrd="0" presId="urn:microsoft.com/office/officeart/2005/8/layout/hList7"/>
     <dgm:cxn modelId="{063D5D97-FFD4-4247-AAD5-C6BAF63DD2F9}" type="presOf" srcId="{22ED5C85-A259-DC44-B633-67586EE3A019}" destId="{24936A0E-839B-834B-B4E3-AFDAD6842E43}" srcOrd="1" destOrd="0" presId="urn:microsoft.com/office/officeart/2005/8/layout/hList7"/>
     <dgm:cxn modelId="{72923CBE-03FA-3F46-BFB7-57270FDC2815}" type="presParOf" srcId="{3118BE7D-F6CD-1A43-99F9-7175F244DBB2}" destId="{638CF4F9-6550-EF44-9E97-939DBC7313C1}" srcOrd="0" destOrd="0" presId="urn:microsoft.com/office/officeart/2005/8/layout/hList7"/>
     <dgm:cxn modelId="{E1177DFF-0F51-384A-A2B5-3FDB8070ADE6}" type="presParOf" srcId="{3118BE7D-F6CD-1A43-99F9-7175F244DBB2}" destId="{A850A465-56D1-E74A-8EA2-29358E393609}" srcOrd="1" destOrd="0" presId="urn:microsoft.com/office/officeart/2005/8/layout/hList7"/>
@@ -15240,7 +15230,7 @@
 </file>
 
 <file path=customXml/itemProps1.xml><?xml version="1.0" encoding="utf-8"?>
-<ds:datastoreItem xmlns:ds="http://schemas.openxmlformats.org/officeDocument/2006/customXml" ds:itemID="{16F169C5-DB77-A14D-ACB8-FB0C915BEDD1}">
+<ds:datastoreItem xmlns:ds="http://schemas.openxmlformats.org/officeDocument/2006/customXml" ds:itemID="{3100C47B-052D-0D45-B088-E000C29F8FDE}">
   <ds:schemaRefs>
     <ds:schemaRef ds:uri="http://schemas.openxmlformats.org/officeDocument/2006/bibliography"/>
   </ds:schemaRefs>

</xml_diff>